<commit_message>
complete search result page and footer section
</commit_message>
<xml_diff>
--- a/resources/logo.docx
+++ b/resources/logo.docx
@@ -404,88 +404,8 @@
         <w:rPr>
           <w:noProof/>
         </w:rPr>
-        <mc:AlternateContent>
-          <mc:Choice Requires="wps">
-            <w:drawing>
-              <wp:anchor distT="0" distB="0" distL="114300" distR="114300" simplePos="0" relativeHeight="251657214" behindDoc="0" locked="0" layoutInCell="1" allowOverlap="1" wp14:anchorId="79FE9A9F" wp14:editId="03DD882E">
-                <wp:simplePos x="0" y="0"/>
-                <wp:positionH relativeFrom="column">
-                  <wp:posOffset>51435</wp:posOffset>
-                </wp:positionH>
-                <wp:positionV relativeFrom="paragraph">
-                  <wp:posOffset>1018425</wp:posOffset>
-                </wp:positionV>
-                <wp:extent cx="3366654" cy="976745"/>
-                <wp:effectExtent l="0" t="0" r="0" b="0"/>
-                <wp:wrapNone/>
-                <wp:docPr id="969206828" name="Rounded Rectangle 3"/>
-                <wp:cNvGraphicFramePr/>
-                <a:graphic xmlns:a="http://schemas.openxmlformats.org/drawingml/2006/main">
-                  <a:graphicData uri="http://schemas.microsoft.com/office/word/2010/wordprocessingShape">
-                    <wps:wsp>
-                      <wps:cNvSpPr/>
-                      <wps:spPr>
-                        <a:xfrm>
-                          <a:off x="0" y="0"/>
-                          <a:ext cx="3366654" cy="976745"/>
-                        </a:xfrm>
-                        <a:prstGeom prst="roundRect">
-                          <a:avLst/>
-                        </a:prstGeom>
-                        <a:noFill/>
-                        <a:ln>
-                          <a:noFill/>
-                        </a:ln>
-                      </wps:spPr>
-                      <wps:style>
-                        <a:lnRef idx="2">
-                          <a:schemeClr val="accent1">
-                            <a:shade val="50000"/>
-                          </a:schemeClr>
-                        </a:lnRef>
-                        <a:fillRef idx="1">
-                          <a:schemeClr val="accent1"/>
-                        </a:fillRef>
-                        <a:effectRef idx="0">
-                          <a:schemeClr val="accent1"/>
-                        </a:effectRef>
-                        <a:fontRef idx="minor">
-                          <a:schemeClr val="lt1"/>
-                        </a:fontRef>
-                      </wps:style>
-                      <wps:bodyPr rot="0" spcFirstLastPara="0" vertOverflow="overflow" horzOverflow="overflow" vert="horz" wrap="square" lIns="91440" tIns="45720" rIns="91440" bIns="45720" numCol="1" spcCol="0" rtlCol="0" fromWordArt="0" anchor="ctr" anchorCtr="0" forceAA="0" compatLnSpc="1">
-                        <a:prstTxWarp prst="textNoShape">
-                          <a:avLst/>
-                        </a:prstTxWarp>
-                        <a:noAutofit/>
-                      </wps:bodyPr>
-                    </wps:wsp>
-                  </a:graphicData>
-                </a:graphic>
-                <wp14:sizeRelH relativeFrom="margin">
-                  <wp14:pctWidth>0</wp14:pctWidth>
-                </wp14:sizeRelH>
-                <wp14:sizeRelV relativeFrom="margin">
-                  <wp14:pctHeight>0</wp14:pctHeight>
-                </wp14:sizeRelV>
-              </wp:anchor>
-            </w:drawing>
-          </mc:Choice>
-          <mc:Fallback>
-            <w:pict>
-              <v:roundrect w14:anchorId="76EB328D" id="Rounded Rectangle 3" o:spid="_x0000_s1026" style="position:absolute;margin-left:4.05pt;margin-top:80.2pt;width:265.1pt;height:76.9pt;z-index:251657214;visibility:visible;mso-wrap-style:square;mso-width-percent:0;mso-height-percent:0;mso-wrap-distance-left:9pt;mso-wrap-distance-top:0;mso-wrap-distance-right:9pt;mso-wrap-distance-bottom:0;mso-position-horizontal:absolute;mso-position-horizontal-relative:text;mso-position-vertical:absolute;mso-position-vertical-relative:text;mso-width-percent:0;mso-height-percent:0;mso-width-relative:margin;mso-height-relative:margin;v-text-anchor:middle" arcsize="10923f" o:gfxdata="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" filled="f" stroked="f" strokeweight="1pt">
-                <v:stroke joinstyle="miter"/>
-              </v:roundrect>
-            </w:pict>
-          </mc:Fallback>
-        </mc:AlternateContent>
-      </w:r>
-      <w:r>
-        <w:rPr>
-          <w:noProof/>
-        </w:rPr>
         <w:drawing>
-          <wp:inline distT="0" distB="0" distL="0" distR="0" wp14:anchorId="4A3A4816" wp14:editId="199F3D15">
+          <wp:inline distT="0" distB="0" distL="0" distR="0" wp14:anchorId="4A3A4816" wp14:editId="1B403885">
             <wp:extent cx="550314" cy="550314"/>
             <wp:effectExtent l="0" t="0" r="0" b="0"/>
             <wp:docPr id="1568967703" name="Graphic 1" descr="Chef female with solid fill"/>
@@ -529,6 +449,38 @@
           </wp:inline>
         </w:drawing>
       </w:r>
+      <w:r>
+        <w:rPr>
+          <w:rFonts w:asciiTheme="majorHAnsi" w:hAnsiTheme="majorHAnsi" w:cstheme="majorHAnsi"/>
+          <w:b/>
+          <w:bCs/>
+        </w:rPr>
+        <w:tab/>
+      </w:r>
+      <w:r>
+        <w:rPr>
+          <w:rFonts w:asciiTheme="majorHAnsi" w:hAnsiTheme="majorHAnsi" w:cstheme="majorHAnsi"/>
+          <w:b/>
+          <w:bCs/>
+        </w:rPr>
+        <w:tab/>
+      </w:r>
+      <w:r>
+        <w:rPr>
+          <w:rFonts w:asciiTheme="majorHAnsi" w:hAnsiTheme="majorHAnsi" w:cstheme="majorHAnsi"/>
+          <w:b/>
+          <w:bCs/>
+        </w:rPr>
+        <w:tab/>
+      </w:r>
+      <w:r>
+        <w:rPr>
+          <w:rFonts w:asciiTheme="majorHAnsi" w:hAnsiTheme="majorHAnsi" w:cstheme="majorHAnsi"/>
+          <w:b/>
+          <w:bCs/>
+        </w:rPr>
+        <w:tab/>
+      </w:r>
     </w:p>
     <w:p>
       <w:pPr>
@@ -554,6 +506,106 @@
           <w:rFonts w:asciiTheme="majorHAnsi" w:hAnsiTheme="majorHAnsi" w:cstheme="majorHAnsi"/>
           <w:b/>
           <w:bCs/>
+          <w:color w:val="FFFFFF" w:themeColor="background1"/>
+          <w14:textFill>
+            <w14:noFill/>
+          </w14:textFill>
+        </w:rPr>
+      </w:pPr>
+      <w:r>
+        <w:rPr>
+          <w:noProof/>
+        </w:rPr>
+        <w:drawing>
+          <wp:inline distT="0" distB="0" distL="0" distR="0" wp14:anchorId="211EAE78" wp14:editId="6598AD8C">
+            <wp:extent cx="488373" cy="488373"/>
+            <wp:effectExtent l="0" t="0" r="0" b="0"/>
+            <wp:docPr id="131021015" name="Graphic 16" descr="Magnifying glass with solid fill"/>
+            <wp:cNvGraphicFramePr>
+              <a:graphicFrameLocks xmlns:a="http://schemas.openxmlformats.org/drawingml/2006/main" noChangeAspect="1"/>
+            </wp:cNvGraphicFramePr>
+            <a:graphic xmlns:a="http://schemas.openxmlformats.org/drawingml/2006/main">
+              <a:graphicData uri="http://schemas.openxmlformats.org/drawingml/2006/picture">
+                <pic:pic xmlns:pic="http://schemas.openxmlformats.org/drawingml/2006/picture">
+                  <pic:nvPicPr>
+                    <pic:cNvPr id="131021015" name="Graphic 131021015" descr="Magnifying glass with solid fill"/>
+                    <pic:cNvPicPr/>
+                  </pic:nvPicPr>
+                  <pic:blipFill>
+                    <a:blip r:embed="rId6">
+                      <a:extLst>
+                        <a:ext uri="{28A0092B-C50C-407E-A947-70E740481C1C}">
+                          <a14:useLocalDpi xmlns:a14="http://schemas.microsoft.com/office/drawing/2010/main" val="0"/>
+                        </a:ext>
+                        <a:ext uri="{96DAC541-7B7A-43D3-8B79-37D633B846F1}">
+                          <asvg:svgBlip xmlns:asvg="http://schemas.microsoft.com/office/drawing/2016/SVG/main" r:embed="rId7"/>
+                        </a:ext>
+                      </a:extLst>
+                    </a:blip>
+                    <a:stretch>
+                      <a:fillRect/>
+                    </a:stretch>
+                  </pic:blipFill>
+                  <pic:spPr>
+                    <a:xfrm>
+                      <a:off x="0" y="0"/>
+                      <a:ext cx="491304" cy="491304"/>
+                    </a:xfrm>
+                    <a:prstGeom prst="rect">
+                      <a:avLst/>
+                    </a:prstGeom>
+                  </pic:spPr>
+                </pic:pic>
+              </a:graphicData>
+            </a:graphic>
+          </wp:inline>
+        </w:drawing>
+      </w:r>
+      <w:r>
+        <w:rPr>
+          <w:rFonts w:asciiTheme="majorHAnsi" w:hAnsiTheme="majorHAnsi" w:cstheme="majorHAnsi"/>
+          <w:b/>
+          <w:bCs/>
+        </w:rPr>
+        <w:tab/>
+      </w:r>
+    </w:p>
+    <w:p>
+      <w:pPr>
+        <w:rPr>
+          <w:rFonts w:asciiTheme="majorHAnsi" w:hAnsiTheme="majorHAnsi" w:cstheme="majorHAnsi"/>
+          <w:b/>
+          <w:bCs/>
+        </w:rPr>
+      </w:pPr>
+    </w:p>
+    <w:p>
+      <w:pPr>
+        <w:rPr>
+          <w:rFonts w:asciiTheme="majorHAnsi" w:hAnsiTheme="majorHAnsi" w:cstheme="majorHAnsi"/>
+          <w:b/>
+          <w:bCs/>
+          <w:color w:val="70AD47"/>
+          <w:spacing w:val="10"/>
+          <w14:glow w14:rad="38100">
+            <w14:schemeClr w14:val="accent1">
+              <w14:alpha w14:val="60000"/>
+            </w14:schemeClr>
+          </w14:glow>
+          <w14:textOutline w14:w="9525" w14:cap="flat" w14:cmpd="sng" w14:algn="ctr">
+            <w14:solidFill>
+              <w14:schemeClr w14:val="accent1"/>
+            </w14:solidFill>
+            <w14:prstDash w14:val="solid"/>
+            <w14:round/>
+          </w14:textOutline>
+          <w14:textFill>
+            <w14:solidFill>
+              <w14:srgbClr w14:val="70AD47">
+                <w14:tint w14:val="1000"/>
+              </w14:srgbClr>
+            </w14:solidFill>
+          </w14:textFill>
         </w:rPr>
       </w:pPr>
     </w:p>

</xml_diff>